<commit_message>
Updates to all baseline spreadsheets
</commit_message>
<xml_diff>
--- a/data_requirements.docx
+++ b/data_requirements.docx
@@ -48,12 +48,19 @@
           <w:numId w:val="1"/>
         </w:numPr>
         <w:rPr>
-          <w:color w:val="FF3300"/>
-        </w:rPr>
-      </w:pPr>
-      <w:r>
-        <w:rPr>
-          <w:color w:val="FF3300"/>
+          <w:b/>
+          <w:b/>
+          <w:bCs/>
+          <w:color w:val="FF3333"/>
+          <w:u w:val="single"/>
+        </w:rPr>
+      </w:pPr>
+      <w:r>
+        <w:rPr>
+          <w:b/>
+          <w:bCs/>
+          <w:color w:val="FF3333"/>
+          <w:u w:val="single"/>
         </w:rPr>
         <w:t>Maize meal</w:t>
       </w:r>
@@ -84,12 +91,19 @@
           <w:numId w:val="1"/>
         </w:numPr>
         <w:rPr>
-          <w:color w:val="FF3300"/>
-        </w:rPr>
-      </w:pPr>
-      <w:r>
-        <w:rPr>
-          <w:color w:val="FF3300"/>
+          <w:b/>
+          <w:b/>
+          <w:bCs/>
+          <w:color w:val="FF3333"/>
+          <w:u w:val="single"/>
+        </w:rPr>
+      </w:pPr>
+      <w:r>
+        <w:rPr>
+          <w:b/>
+          <w:bCs/>
+          <w:color w:val="FF3333"/>
+          <w:u w:val="single"/>
         </w:rPr>
         <w:t>Cattle</w:t>
       </w:r>
@@ -102,12 +116,19 @@
           <w:numId w:val="1"/>
         </w:numPr>
         <w:rPr>
-          <w:color w:val="FF3300"/>
-        </w:rPr>
-      </w:pPr>
-      <w:r>
-        <w:rPr>
-          <w:color w:val="FF3300"/>
+          <w:i/>
+          <w:i/>
+          <w:iCs/>
+          <w:color w:val="FF3300"/>
+          <w:u w:val="single"/>
+        </w:rPr>
+      </w:pPr>
+      <w:r>
+        <w:rPr>
+          <w:i/>
+          <w:iCs/>
+          <w:color w:val="FF3300"/>
+          <w:u w:val="single"/>
         </w:rPr>
         <w:t>Goats</w:t>
       </w:r>
@@ -120,12 +141,19 @@
           <w:numId w:val="1"/>
         </w:numPr>
         <w:rPr>
-          <w:color w:val="FF3300"/>
-        </w:rPr>
-      </w:pPr>
-      <w:r>
-        <w:rPr>
-          <w:color w:val="FF3300"/>
+          <w:i w:val="false"/>
+          <w:i w:val="false"/>
+          <w:iCs w:val="false"/>
+          <w:color w:val="FF3300"/>
+          <w:u w:val="none"/>
+        </w:rPr>
+      </w:pPr>
+      <w:r>
+        <w:rPr>
+          <w:i w:val="false"/>
+          <w:iCs w:val="false"/>
+          <w:color w:val="FF3300"/>
+          <w:u w:val="none"/>
         </w:rPr>
         <w:t>Sheep</w:t>
       </w:r>

</xml_diff>